<commit_message>
add docx and pptx
</commit_message>
<xml_diff>
--- a/docs/Bi-Encoders_vs_Cross-Encoders.docx
+++ b/docs/Bi-Encoders_vs_Cross-Encoders.docx
@@ -27,6 +27,102 @@
     </w:p>
     <w:p/>
     <w:p/>
+    <w:p>
+      <w:r>
+        <w:t xml:space="preserve">The key in the Bi-Directional Encoder architecture is the </w:t>
+      </w:r>
+      <w:r>
+        <w:rPr>
+          <w:i/>
+          <w:iCs/>
+        </w:rPr>
+        <w:t>independent embedding</w:t>
+      </w:r>
+    </w:p>
+    <w:p>
+      <w:r>
+        <w:rPr>
+          <w:noProof/>
+        </w:rPr>
+        <w:drawing>
+          <wp:anchor distT="0" distB="0" distL="114300" distR="114300" simplePos="0" relativeHeight="251658240" behindDoc="0" locked="0" layoutInCell="1" allowOverlap="1" wp14:anchorId="29176B5F" wp14:editId="74449605">
+            <wp:simplePos x="0" y="0"/>
+            <wp:positionH relativeFrom="column">
+              <wp:posOffset>0</wp:posOffset>
+            </wp:positionH>
+            <wp:positionV relativeFrom="paragraph">
+              <wp:posOffset>239395</wp:posOffset>
+            </wp:positionV>
+            <wp:extent cx="6263640" cy="2011680"/>
+            <wp:effectExtent l="0" t="0" r="0" b="0"/>
+            <wp:wrapTopAndBottom/>
+            <wp:docPr id="15793313" name="Picture 1" descr="A diagram of a software process&#10;&#10;AI-generated content may be incorrect."/>
+            <wp:cNvGraphicFramePr>
+              <a:graphicFrameLocks xmlns:a="http://schemas.openxmlformats.org/drawingml/2006/main" noChangeAspect="1"/>
+            </wp:cNvGraphicFramePr>
+            <a:graphic xmlns:a="http://schemas.openxmlformats.org/drawingml/2006/main">
+              <a:graphicData uri="http://schemas.openxmlformats.org/drawingml/2006/picture">
+                <pic:pic xmlns:pic="http://schemas.openxmlformats.org/drawingml/2006/picture">
+                  <pic:nvPicPr>
+                    <pic:cNvPr id="15793313" name="Picture 1" descr="A diagram of a software process&#10;&#10;AI-generated content may be incorrect."/>
+                    <pic:cNvPicPr/>
+                  </pic:nvPicPr>
+                  <pic:blipFill>
+                    <a:blip r:embed="rId4" cstate="print">
+                      <a:extLst>
+                        <a:ext uri="{28A0092B-C50C-407E-A947-70E740481C1C}">
+                          <a14:useLocalDpi xmlns:a14="http://schemas.microsoft.com/office/drawing/2010/main" val="0"/>
+                        </a:ext>
+                      </a:extLst>
+                    </a:blip>
+                    <a:stretch>
+                      <a:fillRect/>
+                    </a:stretch>
+                  </pic:blipFill>
+                  <pic:spPr>
+                    <a:xfrm>
+                      <a:off x="0" y="0"/>
+                      <a:ext cx="6263640" cy="2011680"/>
+                    </a:xfrm>
+                    <a:prstGeom prst="rect">
+                      <a:avLst/>
+                    </a:prstGeom>
+                  </pic:spPr>
+                </pic:pic>
+              </a:graphicData>
+            </a:graphic>
+            <wp14:sizeRelH relativeFrom="page">
+              <wp14:pctWidth>0</wp14:pctWidth>
+            </wp14:sizeRelH>
+            <wp14:sizeRelV relativeFrom="page">
+              <wp14:pctHeight>0</wp14:pctHeight>
+            </wp14:sizeRelV>
+          </wp:anchor>
+        </w:drawing>
+      </w:r>
+    </w:p>
+    <w:p/>
+    <w:p/>
+    <w:p/>
+    <w:p/>
+    <w:p>
+      <w:pPr>
+        <w:pStyle w:val="Heading1"/>
+      </w:pPr>
+      <w:r>
+        <w:t>References</w:t>
+      </w:r>
+    </w:p>
+    <w:p>
+      <w:r>
+        <w:t>[1]</w:t>
+      </w:r>
+    </w:p>
+    <w:p>
+      <w:r>
+        <w:t>[2]</w:t>
+      </w:r>
+    </w:p>
     <w:sectPr>
       <w:pgSz w:w="12240" w:h="15840"/>
       <w:pgMar w:top="1440" w:right="1440" w:bottom="1440" w:left="1440" w:header="720" w:footer="720" w:gutter="0"/>
@@ -643,7 +739,6 @@
   <w:style w:type="character" w:default="1" w:styleId="DefaultParagraphFont">
     <w:name w:val="Default Paragraph Font"/>
     <w:uiPriority w:val="1"/>
-    <w:semiHidden/>
     <w:unhideWhenUsed/>
   </w:style>
   <w:style w:type="table" w:default="1" w:styleId="TableNormal">

</xml_diff>